<commit_message>
Update 12/10/2023 4:21PM EST
Update as of 4:21PM EST on 12/10/2023.
</commit_message>
<xml_diff>
--- a/&ILLEGAL WAR ACT/NUCLEAR WAR/20231210 - Global United Defense, Inc. - Nuclear War Prevention Security Systems - v1.0.1.20.docx
+++ b/&ILLEGAL WAR ACT/NUCLEAR WAR/20231210 - Global United Defense, Inc. - Nuclear War Prevention Security Systems - v1.0.1.20.docx
@@ -213,7 +213,7 @@
           <w:sz w:val="28"/>
           <w:szCs w:val="28"/>
         </w:rPr>
-        <w:t>12/10/2023 3:38:39 PM</w:t>
+        <w:t>12/10/2023 4:19:07 PM</w:t>
       </w:r>
     </w:p>
     <w:p>
@@ -22663,15 +22663,7 @@
           <w:bCs/>
           <w:color w:val="FF0000"/>
         </w:rPr>
-        <w:t>WAR</w:t>
-      </w:r>
-      <w:r>
-        <w:rPr>
-          <w:b/>
-          <w:bCs/>
-          <w:color w:val="FF0000"/>
-        </w:rPr>
-        <w:t xml:space="preserve"> TYPE</w:t>
+        <w:t>WAR TYPE</w:t>
       </w:r>
       <w:r>
         <w:rPr>
@@ -22776,23 +22768,7 @@
           <w:bCs/>
           <w:color w:val="FF0000"/>
         </w:rPr>
-        <w:t xml:space="preserve">NUCLEAR </w:t>
-      </w:r>
-      <w:r>
-        <w:rPr>
-          <w:b/>
-          <w:bCs/>
-          <w:color w:val="FF0000"/>
-        </w:rPr>
-        <w:t>WAR</w:t>
-      </w:r>
-      <w:r>
-        <w:rPr>
-          <w:b/>
-          <w:bCs/>
-          <w:color w:val="FF0000"/>
-        </w:rPr>
-        <w:t xml:space="preserve"> TYPE</w:t>
+        <w:t>NUCLEAR WAR TYPE</w:t>
       </w:r>
       <w:r>
         <w:t xml:space="preserve"> </w:t>
@@ -22835,10 +22811,7 @@
         <w:t>۞</w:t>
       </w:r>
       <w:r>
-        <w:t xml:space="preserve">, </w:t>
-      </w:r>
-      <w:r>
-        <w:t xml:space="preserve">  </w:t>
+        <w:t xml:space="preserve">,   </w:t>
       </w:r>
       <w:proofErr w:type="gramEnd"/>
       <w:r>
@@ -22903,23 +22876,7 @@
           <w:bCs/>
           <w:color w:val="FF0000"/>
         </w:rPr>
-        <w:t xml:space="preserve">NUCLEAR </w:t>
-      </w:r>
-      <w:r>
-        <w:rPr>
-          <w:b/>
-          <w:bCs/>
-          <w:color w:val="FF0000"/>
-        </w:rPr>
-        <w:t>WAR</w:t>
-      </w:r>
-      <w:r>
-        <w:rPr>
-          <w:b/>
-          <w:bCs/>
-          <w:color w:val="FF0000"/>
-        </w:rPr>
-        <w:t xml:space="preserve"> </w:t>
+        <w:t xml:space="preserve">NUCLEAR WAR </w:t>
       </w:r>
       <w:proofErr w:type="gramStart"/>
       <w:r>
@@ -23386,14 +23343,7 @@
           <w:b/>
           <w:bCs/>
         </w:rPr>
-        <w:t xml:space="preserve"> </w:t>
-      </w:r>
-      <w:r>
-        <w:rPr>
-          <w:b/>
-          <w:bCs/>
-        </w:rPr>
-        <w:t xml:space="preserve">               </w:t>
+        <w:t xml:space="preserve">                </w:t>
       </w:r>
       <w:r>
         <w:rPr>
@@ -23752,15 +23702,7 @@
           <w:bCs/>
           <w:color w:val="FF0000"/>
         </w:rPr>
-        <w:t>WAR</w:t>
-      </w:r>
-      <w:r>
-        <w:rPr>
-          <w:b/>
-          <w:bCs/>
-          <w:color w:val="FF0000"/>
-        </w:rPr>
-        <w:t xml:space="preserve"> </w:t>
+        <w:t xml:space="preserve">WAR </w:t>
       </w:r>
       <w:proofErr w:type="gramStart"/>
       <w:r>
@@ -23842,15 +23784,7 @@
           <w:bCs/>
           <w:color w:val="FF0000"/>
         </w:rPr>
-        <w:t>WAR</w:t>
-      </w:r>
-      <w:r>
-        <w:rPr>
-          <w:b/>
-          <w:bCs/>
-          <w:color w:val="FF0000"/>
-        </w:rPr>
-        <w:t xml:space="preserve"> EFFORT</w:t>
+        <w:t>WAR EFFORT</w:t>
       </w:r>
       <w:r>
         <w:rPr>
@@ -23887,23 +23821,7 @@
           <w:bCs/>
           <w:color w:val="FF0000"/>
         </w:rPr>
-        <w:t xml:space="preserve">ANY IMPROPER NUCLEAR </w:t>
-      </w:r>
-      <w:r>
-        <w:rPr>
-          <w:b/>
-          <w:bCs/>
-          <w:color w:val="FF0000"/>
-        </w:rPr>
-        <w:t>WAR</w:t>
-      </w:r>
-      <w:r>
-        <w:rPr>
-          <w:b/>
-          <w:bCs/>
-          <w:color w:val="FF0000"/>
-        </w:rPr>
-        <w:t xml:space="preserve"> INVESTIGATION</w:t>
+        <w:t>ANY IMPROPER NUCLEAR WAR INVESTIGATION</w:t>
       </w:r>
       <w:r>
         <w:rPr>
@@ -24113,15 +24031,7 @@
           <w:bCs/>
           <w:color w:val="FF0000"/>
         </w:rPr>
-        <w:t>WAR</w:t>
-      </w:r>
-      <w:r>
-        <w:rPr>
-          <w:b/>
-          <w:bCs/>
-          <w:color w:val="FF0000"/>
-        </w:rPr>
-        <w:t xml:space="preserve"> EFFORT</w:t>
+        <w:t>WAR EFFORT</w:t>
       </w:r>
       <w:r>
         <w:rPr>
@@ -24158,23 +24068,7 @@
           <w:bCs/>
           <w:color w:val="FF0000"/>
         </w:rPr>
-        <w:t xml:space="preserve">ANY IMPROPER NUCLEAR </w:t>
-      </w:r>
-      <w:r>
-        <w:rPr>
-          <w:b/>
-          <w:bCs/>
-          <w:color w:val="FF0000"/>
-        </w:rPr>
-        <w:t>WAR</w:t>
-      </w:r>
-      <w:r>
-        <w:rPr>
-          <w:b/>
-          <w:bCs/>
-          <w:color w:val="FF0000"/>
-        </w:rPr>
-        <w:t xml:space="preserve"> INVESTIGATION</w:t>
+        <w:t>ANY IMPROPER NUCLEAR WAR INVESTIGATION</w:t>
       </w:r>
       <w:r>
         <w:rPr>
@@ -24256,14 +24150,7 @@
           <w:b/>
           <w:bCs/>
         </w:rPr>
-        <w:t xml:space="preserve"> </w:t>
-      </w:r>
-      <w:r>
-        <w:rPr>
-          <w:b/>
-          <w:bCs/>
-        </w:rPr>
-        <w:t xml:space="preserve">              </w:t>
+        <w:t xml:space="preserve">               </w:t>
       </w:r>
       <w:r>
         <w:rPr>
@@ -24471,15 +24358,7 @@
           <w:bCs/>
           <w:color w:val="FF0000"/>
         </w:rPr>
-        <w:t>WAR</w:t>
-      </w:r>
-      <w:r>
-        <w:rPr>
-          <w:b/>
-          <w:bCs/>
-          <w:color w:val="FF0000"/>
-        </w:rPr>
-        <w:t xml:space="preserve"> </w:t>
+        <w:t xml:space="preserve">WAR </w:t>
       </w:r>
       <w:proofErr w:type="gramStart"/>
       <w:r>
@@ -24545,23 +24424,7 @@
           <w:bCs/>
           <w:color w:val="FF0000"/>
         </w:rPr>
-        <w:t xml:space="preserve">NUCLEAR </w:t>
-      </w:r>
-      <w:r>
-        <w:rPr>
-          <w:b/>
-          <w:bCs/>
-          <w:color w:val="FF0000"/>
-        </w:rPr>
-        <w:t>WAR</w:t>
-      </w:r>
-      <w:r>
-        <w:rPr>
-          <w:b/>
-          <w:bCs/>
-          <w:color w:val="FF0000"/>
-        </w:rPr>
-        <w:t xml:space="preserve"> </w:t>
+        <w:t xml:space="preserve">NUCLEAR WAR </w:t>
       </w:r>
       <w:proofErr w:type="gramStart"/>
       <w:r>
@@ -24627,15 +24490,7 @@
           <w:bCs/>
           <w:color w:val="FF0000"/>
         </w:rPr>
-        <w:t>WAR</w:t>
-      </w:r>
-      <w:r>
-        <w:rPr>
-          <w:b/>
-          <w:bCs/>
-          <w:color w:val="FF0000"/>
-        </w:rPr>
-        <w:t xml:space="preserve"> </w:t>
+        <w:t xml:space="preserve">WAR </w:t>
       </w:r>
       <w:proofErr w:type="gramStart"/>
       <w:r>
@@ -24693,23 +24548,7 @@
           <w:bCs/>
           <w:color w:val="FF0000"/>
         </w:rPr>
-        <w:t xml:space="preserve">FALSE NUCLEAR </w:t>
-      </w:r>
-      <w:r>
-        <w:rPr>
-          <w:b/>
-          <w:bCs/>
-          <w:color w:val="FF0000"/>
-        </w:rPr>
-        <w:t>WAR</w:t>
-      </w:r>
-      <w:r>
-        <w:rPr>
-          <w:b/>
-          <w:bCs/>
-          <w:color w:val="FF0000"/>
-        </w:rPr>
-        <w:t xml:space="preserve"> CASE</w:t>
+        <w:t>FALSE NUCLEAR WAR CASE</w:t>
       </w:r>
       <w:r>
         <w:rPr>
@@ -24987,15 +24826,7 @@
           <w:bCs/>
           <w:color w:val="FF0000"/>
         </w:rPr>
-        <w:t>WAR</w:t>
-      </w:r>
-      <w:r>
-        <w:rPr>
-          <w:b/>
-          <w:bCs/>
-          <w:color w:val="FF0000"/>
-        </w:rPr>
-        <w:t xml:space="preserve"> </w:t>
+        <w:t xml:space="preserve">WAR </w:t>
       </w:r>
       <w:proofErr w:type="gramStart"/>
       <w:r>
@@ -25077,15 +24908,7 @@
           <w:bCs/>
           <w:color w:val="FF0000"/>
         </w:rPr>
-        <w:t>WAR</w:t>
-      </w:r>
-      <w:r>
-        <w:rPr>
-          <w:b/>
-          <w:bCs/>
-          <w:color w:val="FF0000"/>
-        </w:rPr>
-        <w:t xml:space="preserve"> </w:t>
+        <w:t xml:space="preserve">WAR </w:t>
       </w:r>
       <w:proofErr w:type="gramStart"/>
       <w:r>
@@ -27495,23 +27318,7 @@
           <w:bCs/>
           <w:color w:val="FF0000"/>
         </w:rPr>
-        <w:t xml:space="preserve">NUCLEAR </w:t>
-      </w:r>
-      <w:r>
-        <w:rPr>
-          <w:b/>
-          <w:bCs/>
-          <w:color w:val="FF0000"/>
-        </w:rPr>
-        <w:t>WAR</w:t>
-      </w:r>
-      <w:r>
-        <w:rPr>
-          <w:b/>
-          <w:bCs/>
-          <w:color w:val="FF0000"/>
-        </w:rPr>
-        <w:t xml:space="preserve"> </w:t>
+        <w:t xml:space="preserve">NUCLEAR WAR </w:t>
       </w:r>
       <w:proofErr w:type="gramStart"/>
       <w:r>
@@ -27672,14 +27479,7 @@
           <w:b/>
           <w:bCs/>
         </w:rPr>
-        <w:t xml:space="preserve"> </w:t>
-      </w:r>
-      <w:r>
-        <w:rPr>
-          <w:b/>
-          <w:bCs/>
-        </w:rPr>
-        <w:t xml:space="preserve">            </w:t>
+        <w:t xml:space="preserve">             </w:t>
       </w:r>
       <w:r>
         <w:rPr>
@@ -27695,23 +27495,7 @@
           <w:bCs/>
           <w:color w:val="FF0000"/>
         </w:rPr>
-        <w:t xml:space="preserve">NUCLEAR </w:t>
-      </w:r>
-      <w:r>
-        <w:rPr>
-          <w:b/>
-          <w:bCs/>
-          <w:color w:val="FF0000"/>
-        </w:rPr>
-        <w:t>WAR</w:t>
-      </w:r>
-      <w:r>
-        <w:rPr>
-          <w:b/>
-          <w:bCs/>
-          <w:color w:val="FF0000"/>
-        </w:rPr>
-        <w:t xml:space="preserve"> </w:t>
+        <w:t xml:space="preserve">NUCLEAR WAR </w:t>
       </w:r>
       <w:proofErr w:type="gramStart"/>
       <w:r>
@@ -27826,21 +27610,7 @@
           <w:b/>
           <w:bCs/>
         </w:rPr>
-        <w:t xml:space="preserve">  </w:t>
-      </w:r>
-      <w:r>
-        <w:rPr>
-          <w:b/>
-          <w:bCs/>
-        </w:rPr>
-        <w:t xml:space="preserve">                  </w:t>
-      </w:r>
-      <w:r>
-        <w:rPr>
-          <w:b/>
-          <w:bCs/>
-        </w:rPr>
-        <w:t xml:space="preserve">                                                </w:t>
+        <w:t xml:space="preserve">                                                                    </w:t>
       </w:r>
       <w:r>
         <w:rPr>
@@ -27949,23 +27719,7 @@
           <w:bCs/>
           <w:color w:val="FF0000"/>
         </w:rPr>
-        <w:t xml:space="preserve">NUCLEAR </w:t>
-      </w:r>
-      <w:r>
-        <w:rPr>
-          <w:b/>
-          <w:bCs/>
-          <w:color w:val="FF0000"/>
-        </w:rPr>
-        <w:t>WAR</w:t>
-      </w:r>
-      <w:r>
-        <w:rPr>
-          <w:b/>
-          <w:bCs/>
-          <w:color w:val="FF0000"/>
-        </w:rPr>
-        <w:t xml:space="preserve"> </w:t>
+        <w:t xml:space="preserve">NUCLEAR WAR </w:t>
       </w:r>
       <w:proofErr w:type="gramStart"/>
       <w:r>
@@ -28080,21 +27834,7 @@
           <w:b/>
           <w:bCs/>
         </w:rPr>
-        <w:t xml:space="preserve">    </w:t>
-      </w:r>
-      <w:r>
-        <w:rPr>
-          <w:b/>
-          <w:bCs/>
-        </w:rPr>
-        <w:t xml:space="preserve">                  </w:t>
-      </w:r>
-      <w:r>
-        <w:rPr>
-          <w:b/>
-          <w:bCs/>
-        </w:rPr>
-        <w:t xml:space="preserve">                                              </w:t>
+        <w:t xml:space="preserve">                                                                    </w:t>
       </w:r>
       <w:r>
         <w:rPr>
@@ -28203,23 +27943,7 @@
           <w:bCs/>
           <w:color w:val="FF0000"/>
         </w:rPr>
-        <w:t xml:space="preserve">NUCLEAR </w:t>
-      </w:r>
-      <w:r>
-        <w:rPr>
-          <w:b/>
-          <w:bCs/>
-          <w:color w:val="FF0000"/>
-        </w:rPr>
-        <w:t>WAR</w:t>
-      </w:r>
-      <w:r>
-        <w:rPr>
-          <w:b/>
-          <w:bCs/>
-          <w:color w:val="FF0000"/>
-        </w:rPr>
-        <w:t xml:space="preserve"> </w:t>
+        <w:t xml:space="preserve">NUCLEAR WAR </w:t>
       </w:r>
       <w:proofErr w:type="gramStart"/>
       <w:r>
@@ -28372,14 +28096,7 @@
           <w:b/>
           <w:bCs/>
         </w:rPr>
-        <w:t xml:space="preserve">     </w:t>
-      </w:r>
-      <w:r>
-        <w:rPr>
-          <w:b/>
-          <w:bCs/>
-        </w:rPr>
-        <w:t xml:space="preserve">                </w:t>
+        <w:t xml:space="preserve">                     </w:t>
       </w:r>
       <w:r>
         <w:rPr>
@@ -28395,23 +28112,7 @@
           <w:bCs/>
           <w:color w:val="FF0000"/>
         </w:rPr>
-        <w:t xml:space="preserve">NUCLEAR </w:t>
-      </w:r>
-      <w:r>
-        <w:rPr>
-          <w:b/>
-          <w:bCs/>
-          <w:color w:val="FF0000"/>
-        </w:rPr>
-        <w:t>WAR</w:t>
-      </w:r>
-      <w:r>
-        <w:rPr>
-          <w:b/>
-          <w:bCs/>
-          <w:color w:val="FF0000"/>
-        </w:rPr>
-        <w:t xml:space="preserve"> </w:t>
+        <w:t xml:space="preserve">NUCLEAR WAR </w:t>
       </w:r>
       <w:proofErr w:type="gramStart"/>
       <w:r>
@@ -28572,14 +28273,7 @@
           <w:b/>
           <w:bCs/>
         </w:rPr>
-        <w:t xml:space="preserve">             </w:t>
-      </w:r>
-      <w:r>
-        <w:rPr>
-          <w:b/>
-          <w:bCs/>
-        </w:rPr>
-        <w:t xml:space="preserve">      </w:t>
+        <w:t xml:space="preserve">                   </w:t>
       </w:r>
       <w:r>
         <w:rPr>
@@ -28781,21 +28475,7 @@
           <w:b/>
           <w:bCs/>
         </w:rPr>
-        <w:t xml:space="preserve">  </w:t>
-      </w:r>
-      <w:r>
-        <w:rPr>
-          <w:b/>
-          <w:bCs/>
-        </w:rPr>
-        <w:t xml:space="preserve">                 </w:t>
-      </w:r>
-      <w:r>
-        <w:rPr>
-          <w:b/>
-          <w:bCs/>
-        </w:rPr>
-        <w:t xml:space="preserve">                                     </w:t>
+        <w:t xml:space="preserve">                                                        </w:t>
       </w:r>
       <w:r>
         <w:rPr>
@@ -28988,15 +28668,7 @@
           <w:bCs/>
           <w:color w:val="FF0000"/>
         </w:rPr>
-        <w:t>WAR</w:t>
-      </w:r>
-      <w:r>
-        <w:rPr>
-          <w:b/>
-          <w:bCs/>
-          <w:color w:val="FF0000"/>
-        </w:rPr>
-        <w:t xml:space="preserve"> </w:t>
+        <w:t xml:space="preserve">WAR </w:t>
       </w:r>
       <w:proofErr w:type="gramStart"/>
       <w:r>
@@ -29215,14 +28887,7 @@
           <w:b/>
           <w:bCs/>
         </w:rPr>
-        <w:t xml:space="preserve">     </w:t>
-      </w:r>
-      <w:r>
-        <w:rPr>
-          <w:b/>
-          <w:bCs/>
-        </w:rPr>
-        <w:t xml:space="preserve">                 </w:t>
+        <w:t xml:space="preserve">                      </w:t>
       </w:r>
       <w:r>
         <w:rPr>
@@ -29792,42 +29457,15 @@
         <w:t>PREVENTION SECURITY SYSTEM</w:t>
       </w:r>
       <w:r>
-        <w:t>:</w:t>
-      </w:r>
-      <w:r>
-        <w:t xml:space="preserve"> </w:t>
-      </w:r>
-      <w:r>
-        <w:rPr>
-          <w:b/>
-          <w:bCs/>
-          <w:color w:val="FF0000"/>
-        </w:rPr>
-        <w:t xml:space="preserve">ANY </w:t>
-      </w:r>
-      <w:r>
-        <w:rPr>
-          <w:b/>
-          <w:bCs/>
-          <w:color w:val="FF0000"/>
-        </w:rPr>
-        <w:t xml:space="preserve">NUCLEAR </w:t>
-      </w:r>
-      <w:r>
-        <w:rPr>
-          <w:b/>
-          <w:bCs/>
-          <w:color w:val="FF0000"/>
-        </w:rPr>
-        <w:t>WAR</w:t>
-      </w:r>
-      <w:r>
-        <w:rPr>
-          <w:b/>
-          <w:bCs/>
-          <w:color w:val="FF0000"/>
-        </w:rPr>
-        <w:t xml:space="preserve"> THREAT</w:t>
+        <w:t xml:space="preserve">: </w:t>
+      </w:r>
+      <w:r>
+        <w:rPr>
+          <w:b/>
+          <w:bCs/>
+          <w:color w:val="FF0000"/>
+        </w:rPr>
+        <w:t>ANY NUCLEAR WAR THREAT</w:t>
       </w:r>
       <w:r>
         <w:rPr>
@@ -29849,28 +29487,7 @@
           <w:b/>
           <w:bCs/>
         </w:rPr>
-        <w:t xml:space="preserve"> </w:t>
-      </w:r>
-      <w:r>
-        <w:rPr>
-          <w:b/>
-          <w:bCs/>
-        </w:rPr>
-        <w:t xml:space="preserve">  </w:t>
-      </w:r>
-      <w:r>
-        <w:rPr>
-          <w:b/>
-          <w:bCs/>
-        </w:rPr>
-        <w:t xml:space="preserve">          </w:t>
-      </w:r>
-      <w:r>
-        <w:rPr>
-          <w:b/>
-          <w:bCs/>
-        </w:rPr>
-        <w:t xml:space="preserve">                                               </w:t>
+        <w:t xml:space="preserve">                                                            </w:t>
       </w:r>
       <w:r>
         <w:rPr>
@@ -29930,15 +29547,127 @@
           <w:b/>
           <w:bCs/>
         </w:rPr>
-        <w:t xml:space="preserve"> </w:t>
-      </w:r>
-      <w:r>
-        <w:rPr>
-          <w:b/>
-          <w:bCs/>
-          <w:color w:val="FF0000"/>
-        </w:rPr>
-        <w:t xml:space="preserve">ANY THIRD </w:t>
+        <w:t>/</w:t>
+      </w:r>
+      <w:r>
+        <w:rPr>
+          <w:b/>
+          <w:bCs/>
+          <w:color w:val="0070C0"/>
+        </w:rPr>
+        <w:t>OF</w:t>
+      </w:r>
+      <w:r>
+        <w:rPr>
+          <w:b/>
+          <w:bCs/>
+        </w:rPr>
+        <w:t>/</w:t>
+      </w:r>
+      <w:r>
+        <w:rPr>
+          <w:b/>
+          <w:bCs/>
+          <w:color w:val="0070C0"/>
+        </w:rPr>
+        <w:t>WITH</w:t>
+      </w:r>
+      <w:r>
+        <w:rPr>
+          <w:b/>
+          <w:bCs/>
+        </w:rPr>
+        <w:t xml:space="preserve"> </w:t>
+      </w:r>
+      <w:r>
+        <w:rPr>
+          <w:b/>
+          <w:bCs/>
+          <w:color w:val="FF0000"/>
+        </w:rPr>
+        <w:t>ANY THIRD PARTY</w:t>
+      </w:r>
+      <w:r>
+        <w:rPr>
+          <w:b/>
+          <w:bCs/>
+        </w:rPr>
+        <w:t xml:space="preserve"> </w:t>
+      </w:r>
+      <w:r>
+        <w:rPr>
+          <w:b/>
+          <w:bCs/>
+          <w:color w:val="0070C0"/>
+        </w:rPr>
+        <w:t>THROUGH</w:t>
+      </w:r>
+      <w:r>
+        <w:rPr>
+          <w:b/>
+          <w:bCs/>
+        </w:rPr>
+        <w:t xml:space="preserve"> </w:t>
+      </w:r>
+      <w:r>
+        <w:rPr>
+          <w:b/>
+          <w:bCs/>
+          <w:color w:val="FF0000"/>
+        </w:rPr>
+        <w:t>ANY UTILIZATION</w:t>
+      </w:r>
+      <w:r>
+        <w:rPr>
+          <w:b/>
+          <w:bCs/>
+        </w:rPr>
+        <w:t xml:space="preserve"> </w:t>
+      </w:r>
+      <w:r>
+        <w:rPr>
+          <w:b/>
+          <w:bCs/>
+          <w:color w:val="0070C0"/>
+        </w:rPr>
+        <w:t>OF</w:t>
+      </w:r>
+      <w:r>
+        <w:rPr>
+          <w:b/>
+          <w:bCs/>
+        </w:rPr>
+        <w:t xml:space="preserve"> </w:t>
+      </w:r>
+      <w:r>
+        <w:rPr>
+          <w:b/>
+          <w:bCs/>
+          <w:color w:val="FF0000"/>
+        </w:rPr>
+        <w:t>ANY MIND CONTROL TECHNOLOGY</w:t>
+      </w:r>
+      <w:r>
+        <w:rPr>
+          <w:b/>
+          <w:bCs/>
+        </w:rPr>
+        <w:t xml:space="preserve"> </w:t>
+      </w:r>
+      <w:r>
+        <w:rPr>
+          <w:b/>
+          <w:bCs/>
+          <w:color w:val="0070C0"/>
+        </w:rPr>
+        <w:t>ON</w:t>
+      </w:r>
+      <w:r>
+        <w:rPr>
+          <w:b/>
+          <w:bCs/>
+        </w:rPr>
+        <w:t xml:space="preserve"> </w:t>
       </w:r>
       <w:proofErr w:type="gramStart"/>
       <w:r>
@@ -29947,7 +29676,7 @@
           <w:bCs/>
           <w:color w:val="FF0000"/>
         </w:rPr>
-        <w:t>PARTY</w:t>
+        <w:t>THEM</w:t>
       </w:r>
       <w:r>
         <w:rPr>
@@ -31055,15 +30784,7 @@
           <w:bCs/>
           <w:color w:val="FF0000"/>
         </w:rPr>
-        <w:t>WAR</w:t>
-      </w:r>
-      <w:r>
-        <w:rPr>
-          <w:b/>
-          <w:bCs/>
-          <w:color w:val="FF0000"/>
-        </w:rPr>
-        <w:t xml:space="preserve"> DRILL</w:t>
+        <w:t>WAR DRILL</w:t>
       </w:r>
       <w:r>
         <w:rPr>
@@ -31210,23 +30931,7 @@
           <w:bCs/>
           <w:color w:val="FF0000"/>
         </w:rPr>
-        <w:t xml:space="preserve">OTHER NUCLEAR </w:t>
-      </w:r>
-      <w:r>
-        <w:rPr>
-          <w:b/>
-          <w:bCs/>
-          <w:color w:val="FF0000"/>
-        </w:rPr>
-        <w:t>WAR</w:t>
-      </w:r>
-      <w:r>
-        <w:rPr>
-          <w:b/>
-          <w:bCs/>
-          <w:color w:val="FF0000"/>
-        </w:rPr>
-        <w:t xml:space="preserve"> </w:t>
+        <w:t xml:space="preserve">OTHER NUCLEAR WAR </w:t>
       </w:r>
       <w:r>
         <w:rPr>

</xml_diff>